<commit_message>
delete the old prototype
</commit_message>
<xml_diff>
--- a/doc/SRS.docx
+++ b/doc/SRS.docx
@@ -770,9 +770,7 @@
         <w:t>目录</w:t>
       </w:r>
     </w:p>
-    <w:p>
-      <w:pPr/>
-    </w:p>
+    <w:p/>
     <w:p>
       <w:pPr>
         <w:sectPr>
@@ -1414,45 +1412,19 @@
         <w:t>5.3 软件质量属性..................................................................................................................</w:t>
       </w:r>
     </w:p>
-    <w:p>
-      <w:pPr/>
-    </w:p>
-    <w:p>
-      <w:pPr/>
-    </w:p>
-    <w:p>
-      <w:pPr/>
-    </w:p>
-    <w:p>
-      <w:pPr/>
-    </w:p>
-    <w:p>
-      <w:pPr/>
-    </w:p>
-    <w:p>
-      <w:pPr/>
-    </w:p>
-    <w:p>
-      <w:pPr/>
-    </w:p>
-    <w:p>
-      <w:pPr/>
-    </w:p>
-    <w:p>
-      <w:pPr/>
-    </w:p>
-    <w:p>
-      <w:pPr/>
-    </w:p>
-    <w:p>
-      <w:pPr/>
-    </w:p>
-    <w:p>
-      <w:pPr/>
-    </w:p>
-    <w:p>
-      <w:pPr/>
-    </w:p>
+    <w:p/>
+    <w:p/>
+    <w:p/>
+    <w:p/>
+    <w:p/>
+    <w:p/>
+    <w:p/>
+    <w:p/>
+    <w:p/>
+    <w:p/>
+    <w:p/>
+    <w:p/>
+    <w:p/>
     <w:p>
       <w:pPr>
         <w:numPr>
@@ -1653,9 +1625,7 @@
         <w:t>（3）出现序号的段落不采用自动编号功能而采用人工编号，各级别的序号依次为（1）、1）、a)等，特殊情况另作规定。</w:t>
       </w:r>
     </w:p>
-    <w:p>
-      <w:pPr/>
-    </w:p>
+    <w:p/>
     <w:p>
       <w:pPr>
         <w:spacing w:line="360" w:lineRule="auto"/>
@@ -2230,7 +2200,9 @@
         </w:tblBorders>
         <w:tblLayout w:type="fixed"/>
         <w:tblCellMar>
+          <w:top w:w="0" w:type="dxa"/>
           <w:left w:w="108" w:type="dxa"/>
+          <w:bottom w:w="0" w:type="dxa"/>
           <w:right w:w="108" w:type="dxa"/>
         </w:tblCellMar>
       </w:tblPr>
@@ -2250,7 +2222,9 @@
           </w:tblBorders>
           <w:tblLayout w:type="fixed"/>
           <w:tblCellMar>
+            <w:top w:w="0" w:type="dxa"/>
             <w:left w:w="108" w:type="dxa"/>
+            <w:bottom w:w="0" w:type="dxa"/>
             <w:right w:w="108" w:type="dxa"/>
           </w:tblCellMar>
         </w:tblPrEx>
@@ -2339,7 +2313,9 @@
           </w:tblBorders>
           <w:tblLayout w:type="fixed"/>
           <w:tblCellMar>
+            <w:top w:w="0" w:type="dxa"/>
             <w:left w:w="108" w:type="dxa"/>
+            <w:bottom w:w="0" w:type="dxa"/>
             <w:right w:w="108" w:type="dxa"/>
           </w:tblCellMar>
         </w:tblPrEx>
@@ -2427,7 +2403,9 @@
           </w:tblBorders>
           <w:tblLayout w:type="fixed"/>
           <w:tblCellMar>
+            <w:top w:w="0" w:type="dxa"/>
             <w:left w:w="108" w:type="dxa"/>
+            <w:bottom w:w="0" w:type="dxa"/>
             <w:right w:w="108" w:type="dxa"/>
           </w:tblCellMar>
         </w:tblPrEx>
@@ -2515,7 +2493,9 @@
           </w:tblBorders>
           <w:tblLayout w:type="fixed"/>
           <w:tblCellMar>
+            <w:top w:w="0" w:type="dxa"/>
             <w:left w:w="108" w:type="dxa"/>
+            <w:bottom w:w="0" w:type="dxa"/>
             <w:right w:w="108" w:type="dxa"/>
           </w:tblCellMar>
         </w:tblPrEx>
@@ -3907,8 +3887,6 @@
           <w:lang w:val="en-US" w:eastAsia="zh-CN"/>
         </w:rPr>
       </w:pPr>
-      <w:bookmarkStart w:id="0" w:name="_GoBack"/>
-      <w:bookmarkEnd w:id="0"/>
     </w:p>
     <w:p>
       <w:pPr>
@@ -4096,6 +4074,7 @@
     <w:p>
       <w:pPr>
         <w:numPr>
+          <w:ilvl w:val="0"/>
           <w:numId w:val="0"/>
         </w:numPr>
         <w:spacing w:line="240" w:lineRule="auto"/>
@@ -4123,6 +4102,7 @@
     <w:p>
       <w:pPr>
         <w:numPr>
+          <w:ilvl w:val="0"/>
           <w:numId w:val="0"/>
         </w:numPr>
         <w:spacing w:line="240" w:lineRule="auto"/>
@@ -4151,6 +4131,7 @@
     <w:p>
       <w:pPr>
         <w:numPr>
+          <w:ilvl w:val="0"/>
           <w:numId w:val="0"/>
         </w:numPr>
         <w:spacing w:line="240" w:lineRule="auto"/>
@@ -4681,6 +4662,7 @@
     <w:p>
       <w:pPr>
         <w:numPr>
+          <w:ilvl w:val="0"/>
           <w:numId w:val="0"/>
         </w:numPr>
         <w:spacing w:line="240" w:lineRule="auto"/>
@@ -4708,6 +4690,7 @@
     <w:p>
       <w:pPr>
         <w:numPr>
+          <w:ilvl w:val="0"/>
           <w:numId w:val="0"/>
         </w:numPr>
         <w:spacing w:line="240" w:lineRule="auto"/>
@@ -4735,195 +4718,7 @@
     <w:p>
       <w:pPr>
         <w:numPr>
-          <w:numId w:val="0"/>
-        </w:numPr>
-        <w:spacing w:line="240" w:lineRule="auto"/>
-        <w:rPr>
-          <w:rFonts w:hint="eastAsia" w:ascii="宋体" w:hAnsi="宋体" w:cs="宋体"/>
-          <w:b w:val="0"/>
-          <w:bCs w:val="0"/>
-          <w:sz w:val="24"/>
-          <w:szCs w:val="24"/>
-          <w:lang w:val="en-US" w:eastAsia="zh-CN"/>
-        </w:rPr>
-      </w:pPr>
-      <w:r>
-        <w:rPr>
-          <w:rFonts w:hint="eastAsia" w:ascii="宋体" w:hAnsi="宋体" w:cs="宋体"/>
-          <w:b w:val="0"/>
-          <w:bCs w:val="0"/>
-          <w:sz w:val="24"/>
-          <w:szCs w:val="24"/>
-          <w:lang w:val="en-US" w:eastAsia="zh-CN"/>
-        </w:rPr>
-        <w:t xml:space="preserve">/*    </w:t>
-      </w:r>
-    </w:p>
-    <w:p>
-      <w:pPr>
-        <w:numPr>
-          <w:numId w:val="0"/>
-        </w:numPr>
-        <w:spacing w:line="240" w:lineRule="auto"/>
-        <w:rPr>
-          <w:rFonts w:hint="eastAsia" w:ascii="宋体" w:hAnsi="宋体" w:cs="宋体"/>
-          <w:b w:val="0"/>
-          <w:bCs w:val="0"/>
-          <w:sz w:val="24"/>
-          <w:szCs w:val="24"/>
-          <w:lang w:val="en-US" w:eastAsia="zh-CN"/>
-        </w:rPr>
-      </w:pPr>
-      <w:r>
-        <w:rPr>
-          <w:rFonts w:hint="eastAsia" w:ascii="宋体" w:hAnsi="宋体" w:cs="宋体"/>
-          <w:b w:val="0"/>
-          <w:bCs w:val="0"/>
-          <w:sz w:val="24"/>
-          <w:szCs w:val="24"/>
-          <w:lang w:val="en-US" w:eastAsia="zh-CN"/>
-        </w:rPr>
-        <w:t>陈述所需要的用户界面。描述每个用户界面的逻辑特征。以下是可能要          包括的一些特征：</w:t>
-      </w:r>
-    </w:p>
-    <w:p>
-      <w:pPr>
-        <w:numPr>
-          <w:numId w:val="0"/>
-        </w:numPr>
-        <w:spacing w:line="240" w:lineRule="auto"/>
-        <w:rPr>
-          <w:rFonts w:hint="eastAsia" w:ascii="宋体" w:hAnsi="宋体" w:cs="宋体"/>
-          <w:b w:val="0"/>
-          <w:bCs w:val="0"/>
-          <w:sz w:val="24"/>
-          <w:szCs w:val="24"/>
-          <w:lang w:val="en-US" w:eastAsia="zh-CN"/>
-        </w:rPr>
-      </w:pPr>
-      <w:r>
-        <w:rPr>
-          <w:rFonts w:hint="eastAsia" w:ascii="宋体" w:hAnsi="宋体" w:cs="宋体"/>
-          <w:b w:val="0"/>
-          <w:bCs w:val="0"/>
-          <w:sz w:val="24"/>
-          <w:szCs w:val="24"/>
-          <w:lang w:val="en-US" w:eastAsia="zh-CN"/>
-        </w:rPr>
-        <w:t xml:space="preserve">     将要采用的用户界面标准或产品系列的风格</w:t>
-      </w:r>
-    </w:p>
-    <w:p>
-      <w:pPr>
-        <w:numPr>
-          <w:numId w:val="0"/>
-        </w:numPr>
-        <w:spacing w:line="240" w:lineRule="auto"/>
-        <w:rPr>
-          <w:rFonts w:hint="eastAsia" w:ascii="宋体" w:hAnsi="宋体" w:cs="宋体"/>
-          <w:b w:val="0"/>
-          <w:bCs w:val="0"/>
-          <w:sz w:val="24"/>
-          <w:szCs w:val="24"/>
-          <w:lang w:val="en-US" w:eastAsia="zh-CN"/>
-        </w:rPr>
-      </w:pPr>
-      <w:r>
-        <w:rPr>
-          <w:rFonts w:hint="eastAsia" w:ascii="宋体" w:hAnsi="宋体" w:cs="宋体"/>
-          <w:b w:val="0"/>
-          <w:bCs w:val="0"/>
-          <w:sz w:val="24"/>
-          <w:szCs w:val="24"/>
-          <w:lang w:val="en-US" w:eastAsia="zh-CN"/>
-        </w:rPr>
-        <w:t xml:space="preserve">     屏幕布局或解决方案的限制</w:t>
-      </w:r>
-    </w:p>
-    <w:p>
-      <w:pPr>
-        <w:numPr>
-          <w:numId w:val="0"/>
-        </w:numPr>
-        <w:spacing w:line="240" w:lineRule="auto"/>
-        <w:rPr>
-          <w:rFonts w:hint="eastAsia" w:ascii="宋体" w:hAnsi="宋体" w:cs="宋体"/>
-          <w:b w:val="0"/>
-          <w:bCs w:val="0"/>
-          <w:sz w:val="24"/>
-          <w:szCs w:val="24"/>
-          <w:lang w:val="en-US" w:eastAsia="zh-CN"/>
-        </w:rPr>
-      </w:pPr>
-      <w:r>
-        <w:rPr>
-          <w:rFonts w:hint="eastAsia" w:ascii="宋体" w:hAnsi="宋体" w:cs="宋体"/>
-          <w:b w:val="0"/>
-          <w:bCs w:val="0"/>
-          <w:sz w:val="24"/>
-          <w:szCs w:val="24"/>
-          <w:lang w:val="en-US" w:eastAsia="zh-CN"/>
-        </w:rPr>
-        <w:t xml:space="preserve">     将出现在每个屏幕的标准按钮、功能或导航链接</w:t>
-      </w:r>
-    </w:p>
-    <w:p>
-      <w:pPr>
-        <w:numPr>
-          <w:numId w:val="0"/>
-        </w:numPr>
-        <w:spacing w:line="240" w:lineRule="auto"/>
-        <w:rPr>
-          <w:rFonts w:hint="eastAsia" w:ascii="宋体" w:hAnsi="宋体" w:cs="宋体"/>
-          <w:b w:val="0"/>
-          <w:bCs w:val="0"/>
-          <w:sz w:val="24"/>
-          <w:szCs w:val="24"/>
-          <w:lang w:val="en-US" w:eastAsia="zh-CN"/>
-        </w:rPr>
-      </w:pPr>
-      <w:r>
-        <w:rPr>
-          <w:rFonts w:hint="eastAsia" w:ascii="宋体" w:hAnsi="宋体" w:cs="宋体"/>
-          <w:b w:val="0"/>
-          <w:bCs w:val="0"/>
-          <w:sz w:val="24"/>
-          <w:szCs w:val="24"/>
-          <w:lang w:val="en-US" w:eastAsia="zh-CN"/>
-        </w:rPr>
-        <w:t xml:space="preserve">     快捷键</w:t>
-      </w:r>
-    </w:p>
-    <w:p>
-      <w:pPr>
-        <w:numPr>
-          <w:numId w:val="0"/>
-        </w:numPr>
-        <w:spacing w:line="240" w:lineRule="auto"/>
-        <w:rPr>
-          <w:rFonts w:hint="eastAsia" w:ascii="宋体" w:hAnsi="宋体" w:cs="宋体"/>
-          <w:b w:val="0"/>
-          <w:bCs w:val="0"/>
-          <w:sz w:val="24"/>
-          <w:szCs w:val="24"/>
-          <w:lang w:val="en-US" w:eastAsia="zh-CN"/>
-        </w:rPr>
-      </w:pPr>
-      <w:r>
-        <w:rPr>
-          <w:rFonts w:hint="eastAsia" w:ascii="宋体" w:hAnsi="宋体" w:cs="宋体"/>
-          <w:b w:val="0"/>
-          <w:bCs w:val="0"/>
-          <w:sz w:val="24"/>
-          <w:szCs w:val="24"/>
-          <w:lang w:val="en-US" w:eastAsia="zh-CN"/>
-        </w:rPr>
-        <w:t xml:space="preserve">     错误信息显示标准</w:t>
-      </w:r>
-    </w:p>
-    <w:p>
-      <w:pPr>
-        <w:numPr>
+          <w:ilvl w:val="0"/>
           <w:numId w:val="0"/>
         </w:numPr>
         <w:spacing w:line="240" w:lineRule="auto"/>
@@ -4946,39 +4741,129 @@
           <w:szCs w:val="24"/>
           <w:lang w:val="en-US" w:eastAsia="zh-CN"/>
         </w:rPr>
-        <w:t>对于用户界面的细节，例如特定对话框的布局，建议写入一个独立的用          户界面规格说明中，不要写入软件需求规格说明书中</w:t>
-      </w:r>
-    </w:p>
-    <w:p>
-      <w:pPr>
-        <w:numPr>
-          <w:numId w:val="0"/>
-        </w:numPr>
-        <w:spacing w:line="240" w:lineRule="auto"/>
-        <w:rPr>
-          <w:rFonts w:hint="eastAsia" w:ascii="宋体" w:hAnsi="宋体" w:cs="宋体"/>
-          <w:b w:val="0"/>
-          <w:bCs w:val="0"/>
-          <w:sz w:val="24"/>
-          <w:szCs w:val="24"/>
-          <w:lang w:val="en-US" w:eastAsia="zh-CN"/>
-        </w:rPr>
-      </w:pPr>
-      <w:r>
-        <w:rPr>
-          <w:rFonts w:hint="eastAsia" w:ascii="宋体" w:hAnsi="宋体" w:cs="宋体"/>
-          <w:b w:val="0"/>
-          <w:bCs w:val="0"/>
-          <w:sz w:val="24"/>
-          <w:szCs w:val="24"/>
-          <w:lang w:val="en-US" w:eastAsia="zh-CN"/>
-        </w:rPr>
-        <w:t>*/</w:t>
-      </w:r>
-    </w:p>
-    <w:p>
-      <w:pPr>
-        <w:numPr>
+        <w:t>使用ViewPager包含四个主要界面：购票、简评、约影、我。主界面均含有</w:t>
+      </w:r>
+    </w:p>
+    <w:p>
+      <w:pPr>
+        <w:numPr>
+          <w:ilvl w:val="0"/>
+          <w:numId w:val="0"/>
+        </w:numPr>
+        <w:spacing w:line="240" w:lineRule="auto"/>
+        <w:ind w:firstLine="480"/>
+        <w:rPr>
+          <w:rFonts w:hint="eastAsia" w:ascii="宋体" w:hAnsi="宋体" w:cs="宋体"/>
+          <w:b w:val="0"/>
+          <w:bCs w:val="0"/>
+          <w:sz w:val="24"/>
+          <w:szCs w:val="24"/>
+          <w:lang w:val="en-US" w:eastAsia="zh-CN"/>
+        </w:rPr>
+      </w:pPr>
+      <w:r>
+        <w:rPr>
+          <w:rFonts w:hint="eastAsia" w:ascii="宋体" w:hAnsi="宋体" w:cs="宋体"/>
+          <w:b w:val="0"/>
+          <w:bCs w:val="0"/>
+          <w:sz w:val="24"/>
+          <w:szCs w:val="24"/>
+          <w:lang w:val="en-US" w:eastAsia="zh-CN"/>
+        </w:rPr>
+        <w:t>导航栏，导航栏采用鲜明的颜色。购票页面为应用的首页。页面首部应当有</w:t>
+      </w:r>
+    </w:p>
+    <w:p>
+      <w:pPr>
+        <w:numPr>
+          <w:ilvl w:val="0"/>
+          <w:numId w:val="0"/>
+        </w:numPr>
+        <w:spacing w:line="240" w:lineRule="auto"/>
+        <w:ind w:firstLine="480"/>
+        <w:rPr>
+          <w:rFonts w:hint="eastAsia" w:ascii="宋体" w:hAnsi="宋体" w:cs="宋体"/>
+          <w:b w:val="0"/>
+          <w:bCs w:val="0"/>
+          <w:sz w:val="24"/>
+          <w:szCs w:val="24"/>
+          <w:lang w:val="en-US" w:eastAsia="zh-CN"/>
+        </w:rPr>
+      </w:pPr>
+      <w:r>
+        <w:rPr>
+          <w:rFonts w:hint="eastAsia" w:ascii="宋体" w:hAnsi="宋体" w:cs="宋体"/>
+          <w:b w:val="0"/>
+          <w:bCs w:val="0"/>
+          <w:sz w:val="24"/>
+          <w:szCs w:val="24"/>
+          <w:lang w:val="en-US" w:eastAsia="zh-CN"/>
+        </w:rPr>
+        <w:t>一个图片轮播组件。中部包含电影展示区，应当包含电影海报、电影名称和</w:t>
+      </w:r>
+    </w:p>
+    <w:p>
+      <w:pPr>
+        <w:numPr>
+          <w:ilvl w:val="0"/>
+          <w:numId w:val="0"/>
+        </w:numPr>
+        <w:spacing w:line="240" w:lineRule="auto"/>
+        <w:ind w:firstLine="480"/>
+        <w:rPr>
+          <w:rFonts w:hint="eastAsia" w:ascii="宋体" w:hAnsi="宋体" w:cs="宋体"/>
+          <w:b w:val="0"/>
+          <w:bCs w:val="0"/>
+          <w:sz w:val="24"/>
+          <w:szCs w:val="24"/>
+          <w:lang w:val="en-US" w:eastAsia="zh-CN"/>
+        </w:rPr>
+      </w:pPr>
+      <w:r>
+        <w:rPr>
+          <w:rFonts w:hint="eastAsia" w:ascii="宋体" w:hAnsi="宋体" w:cs="宋体"/>
+          <w:b w:val="0"/>
+          <w:bCs w:val="0"/>
+          <w:sz w:val="24"/>
+          <w:szCs w:val="24"/>
+          <w:lang w:val="en-US" w:eastAsia="zh-CN"/>
+        </w:rPr>
+        <w:t>评分。页面下方包含一个电影院列表。简评和约影页面均用列表展示。“我”</w:t>
+      </w:r>
+    </w:p>
+    <w:p>
+      <w:pPr>
+        <w:numPr>
+          <w:ilvl w:val="0"/>
+          <w:numId w:val="0"/>
+        </w:numPr>
+        <w:spacing w:line="240" w:lineRule="auto"/>
+        <w:ind w:firstLine="480"/>
+        <w:rPr>
+          <w:rFonts w:hint="eastAsia" w:ascii="宋体" w:hAnsi="宋体" w:cs="宋体"/>
+          <w:b w:val="0"/>
+          <w:bCs w:val="0"/>
+          <w:sz w:val="24"/>
+          <w:szCs w:val="24"/>
+          <w:lang w:val="en-US" w:eastAsia="zh-CN"/>
+        </w:rPr>
+      </w:pPr>
+      <w:r>
+        <w:rPr>
+          <w:rFonts w:hint="eastAsia" w:ascii="宋体" w:hAnsi="宋体" w:cs="宋体"/>
+          <w:b w:val="0"/>
+          <w:bCs w:val="0"/>
+          <w:sz w:val="24"/>
+          <w:szCs w:val="24"/>
+          <w:lang w:val="en-US" w:eastAsia="zh-CN"/>
+        </w:rPr>
+        <w:t>参考微信的界面。</w:t>
+      </w:r>
+    </w:p>
+    <w:p>
+      <w:pPr>
+        <w:numPr>
+          <w:ilvl w:val="0"/>
           <w:numId w:val="0"/>
         </w:numPr>
         <w:spacing w:line="240" w:lineRule="auto"/>
@@ -5006,6 +4891,7 @@
     <w:p>
       <w:pPr>
         <w:numPr>
+          <w:ilvl w:val="0"/>
           <w:numId w:val="0"/>
         </w:numPr>
         <w:spacing w:line="240" w:lineRule="auto"/>
@@ -5033,6 +4919,7 @@
     <w:p>
       <w:pPr>
         <w:numPr>
+          <w:ilvl w:val="0"/>
           <w:numId w:val="0"/>
         </w:numPr>
         <w:spacing w:line="240" w:lineRule="auto"/>
@@ -5060,6 +4947,7 @@
     <w:p>
       <w:pPr>
         <w:numPr>
+          <w:ilvl w:val="0"/>
           <w:numId w:val="0"/>
         </w:numPr>
         <w:spacing w:line="240" w:lineRule="auto"/>
@@ -5087,6 +4975,7 @@
     <w:p>
       <w:pPr>
         <w:numPr>
+          <w:ilvl w:val="0"/>
           <w:numId w:val="0"/>
         </w:numPr>
         <w:spacing w:line="240" w:lineRule="auto"/>
@@ -5114,6 +5003,7 @@
     <w:p>
       <w:pPr>
         <w:numPr>
+          <w:ilvl w:val="0"/>
           <w:numId w:val="0"/>
         </w:numPr>
         <w:spacing w:line="240" w:lineRule="auto"/>
@@ -5141,6 +5031,7 @@
     <w:p>
       <w:pPr>
         <w:numPr>
+          <w:ilvl w:val="0"/>
           <w:numId w:val="0"/>
         </w:numPr>
         <w:spacing w:line="240" w:lineRule="auto"/>
@@ -5164,10 +5055,13 @@
         </w:rPr>
         <w:t>描述与产品所使用的通信功能相关的需求，包括电子邮件、WEB浏览器、网络通信标准或协议及电子表格等，定义相关的信息格式、规定通信安全或加密问题、数据传输速率和同步通信机制</w:t>
       </w:r>
-    </w:p>
-    <w:p>
-      <w:pPr>
-        <w:numPr>
+      <w:bookmarkStart w:id="0" w:name="_GoBack"/>
+      <w:bookmarkEnd w:id="0"/>
+    </w:p>
+    <w:p>
+      <w:pPr>
+        <w:numPr>
+          <w:ilvl w:val="0"/>
           <w:numId w:val="0"/>
         </w:numPr>
         <w:spacing w:line="240" w:lineRule="auto"/>
@@ -5514,38 +5408,41 @@
     <w:p>
       <w:pPr>
         <w:numPr>
-          <w:numId w:val="0"/>
-        </w:numPr>
-        <w:spacing w:line="240" w:lineRule="auto"/>
-        <w:rPr>
-          <w:rFonts w:hint="eastAsia" w:ascii="宋体" w:hAnsi="宋体" w:cs="宋体"/>
-          <w:b w:val="0"/>
-          <w:bCs w:val="0"/>
-          <w:sz w:val="24"/>
-          <w:szCs w:val="24"/>
-          <w:lang w:val="en-US" w:eastAsia="zh-CN"/>
-        </w:rPr>
-      </w:pPr>
-    </w:p>
-    <w:p>
-      <w:pPr>
-        <w:numPr>
-          <w:numId w:val="0"/>
-        </w:numPr>
-        <w:spacing w:line="240" w:lineRule="auto"/>
-        <w:rPr>
-          <w:rFonts w:hint="eastAsia" w:ascii="宋体" w:hAnsi="宋体" w:cs="宋体"/>
-          <w:b w:val="0"/>
-          <w:bCs w:val="0"/>
-          <w:sz w:val="24"/>
-          <w:szCs w:val="24"/>
-          <w:lang w:val="en-US" w:eastAsia="zh-CN"/>
-        </w:rPr>
-      </w:pPr>
-    </w:p>
-    <w:p>
-      <w:pPr>
-        <w:numPr>
+          <w:ilvl w:val="0"/>
+          <w:numId w:val="0"/>
+        </w:numPr>
+        <w:spacing w:line="240" w:lineRule="auto"/>
+        <w:rPr>
+          <w:rFonts w:hint="eastAsia" w:ascii="宋体" w:hAnsi="宋体" w:cs="宋体"/>
+          <w:b w:val="0"/>
+          <w:bCs w:val="0"/>
+          <w:sz w:val="24"/>
+          <w:szCs w:val="24"/>
+          <w:lang w:val="en-US" w:eastAsia="zh-CN"/>
+        </w:rPr>
+      </w:pPr>
+    </w:p>
+    <w:p>
+      <w:pPr>
+        <w:numPr>
+          <w:ilvl w:val="0"/>
+          <w:numId w:val="0"/>
+        </w:numPr>
+        <w:spacing w:line="240" w:lineRule="auto"/>
+        <w:rPr>
+          <w:rFonts w:hint="eastAsia" w:ascii="宋体" w:hAnsi="宋体" w:cs="宋体"/>
+          <w:b w:val="0"/>
+          <w:bCs w:val="0"/>
+          <w:sz w:val="24"/>
+          <w:szCs w:val="24"/>
+          <w:lang w:val="en-US" w:eastAsia="zh-CN"/>
+        </w:rPr>
+      </w:pPr>
+    </w:p>
+    <w:p>
+      <w:pPr>
+        <w:numPr>
+          <w:ilvl w:val="0"/>
           <w:numId w:val="0"/>
         </w:numPr>
         <w:spacing w:line="240" w:lineRule="auto"/>
@@ -5618,22 +5515,6 @@
                       <a:ln w="6350">
                         <a:noFill/>
                       </a:ln>
-                      <a:extLst>
-                        <a:ext uri="{909E8E84-426E-40DD-AFC4-6F175D3DCCD1}">
-                          <a14:hiddenFill xmlns:a14="http://schemas.microsoft.com/office/drawing/2010/main">
-                            <a:solidFill>
-                              <a:schemeClr val="lt1"/>
-                            </a:solidFill>
-                          </a14:hiddenFill>
-                        </a:ext>
-                        <a:ext uri="{91240B29-F687-4F45-9708-019B960494DF}">
-                          <a14:hiddenLine xmlns:a14="http://schemas.microsoft.com/office/drawing/2010/main" w="6350">
-                            <a:solidFill>
-                              <a:prstClr val="black"/>
-                            </a:solidFill>
-                          </a14:hiddenLine>
-                        </a:ext>
-                      </a:extLst>
                     </wps:spPr>
                     <wps:style>
                       <a:lnRef idx="0">
@@ -5739,7 +5620,7 @@
         </mc:Choice>
         <mc:Fallback>
           <w:pict>
-            <v:shape id="_x0000_s1026" o:spid="_x0000_s1026" o:spt="202" type="#_x0000_t202" style="position:absolute;left:0pt;margin-top:0pt;height:144pt;width:144pt;mso-position-horizontal:center;mso-position-horizontal-relative:margin;mso-wrap-style:none;z-index:251658240;mso-width-relative:page;mso-height-relative:page;" filled="f" stroked="f" coordsize="21600,21600" o:gfxdata="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">
+            <v:shape id="_x0000_s1026" o:spid="_x0000_s1026" o:spt="202" type="#_x0000_t202" style="position:absolute;left:0pt;margin-top:0pt;height:144pt;width:144pt;mso-position-horizontal:center;mso-position-horizontal-relative:margin;mso-wrap-style:none;z-index:251658240;mso-width-relative:page;mso-height-relative:page;" filled="f" stroked="f" coordsize="21600,21600" o:gfxdata="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">
               <v:fill on="f" focussize="0,0"/>
               <v:stroke on="f" weight="0.5pt"/>
               <v:imagedata o:title=""/>
@@ -5834,9 +5715,7 @@
 
 <file path=word/footer2.xml><?xml version="1.0" encoding="utf-8"?>
 <w:ftr xmlns:wpc="http://schemas.microsoft.com/office/word/2010/wordprocessingCanvas" xmlns:mc="http://schemas.openxmlformats.org/markup-compatibility/2006" xmlns:o="urn:schemas-microsoft-com:office:office" xmlns:r="http://schemas.openxmlformats.org/officeDocument/2006/relationships" xmlns:m="http://schemas.openxmlformats.org/officeDocument/2006/math" xmlns:v="urn:schemas-microsoft-com:vml" xmlns:wp14="http://schemas.microsoft.com/office/word/2010/wordprocessingDrawing" xmlns:wp="http://schemas.openxmlformats.org/drawingml/2006/wordprocessingDrawing" xmlns:w10="urn:schemas-microsoft-com:office:word" xmlns:w="http://schemas.openxmlformats.org/wordprocessingml/2006/main" xmlns:w14="http://schemas.microsoft.com/office/word/2010/wordml" xmlns:w15="http://schemas.microsoft.com/office/word/2012/wordml" xmlns:wpg="http://schemas.microsoft.com/office/word/2010/wordprocessingGroup" xmlns:wpi="http://schemas.microsoft.com/office/word/2010/wordprocessingInk" xmlns:wne="http://schemas.microsoft.com/office/word/2006/wordml" xmlns:wps="http://schemas.microsoft.com/office/word/2010/wordprocessingShape" xmlns:wpsCustomData="http://www.wps.cn/officeDocument/2013/wpsCustomData" mc:Ignorable="w14 w15 wp14">
-  <w:p>
-    <w:pPr/>
-  </w:p>
+  <w:p/>
 </w:ftr>
 </file>
 
@@ -5892,22 +5771,6 @@
                       <a:ln w="6350">
                         <a:noFill/>
                       </a:ln>
-                      <a:extLst>
-                        <a:ext uri="{909E8E84-426E-40DD-AFC4-6F175D3DCCD1}">
-                          <a14:hiddenFill xmlns:a14="http://schemas.microsoft.com/office/drawing/2010/main">
-                            <a:solidFill>
-                              <a:schemeClr val="lt1"/>
-                            </a:solidFill>
-                          </a14:hiddenFill>
-                        </a:ext>
-                        <a:ext uri="{91240B29-F687-4F45-9708-019B960494DF}">
-                          <a14:hiddenLine xmlns:a14="http://schemas.microsoft.com/office/drawing/2010/main" w="6350">
-                            <a:solidFill>
-                              <a:prstClr val="black"/>
-                            </a:solidFill>
-                          </a14:hiddenLine>
-                        </a:ext>
-                      </a:extLst>
                     </wps:spPr>
                     <wps:style>
                       <a:lnRef idx="0">
@@ -5986,7 +5849,7 @@
         </mc:Choice>
         <mc:Fallback>
           <w:pict>
-            <v:shape id="_x0000_s1026" o:spid="_x0000_s1026" o:spt="202" type="#_x0000_t202" style="position:absolute;left:0pt;margin-top:0pt;height:144pt;width:144pt;mso-position-horizontal:center;mso-position-horizontal-relative:margin;mso-wrap-style:none;z-index:251659264;mso-width-relative:page;mso-height-relative:page;" filled="f" stroked="f" coordsize="21600,21600" o:gfxdata="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">
+            <v:shape id="_x0000_s1026" o:spid="_x0000_s1026" o:spt="202" type="#_x0000_t202" style="position:absolute;left:0pt;margin-top:0pt;height:144pt;width:144pt;mso-position-horizontal:center;mso-position-horizontal-relative:margin;mso-wrap-style:none;z-index:251659264;mso-width-relative:page;mso-height-relative:page;" filled="f" stroked="f" coordsize="21600,21600" o:gfxdata="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">
               <v:fill on="f" focussize="0,0"/>
               <v:stroke on="f" weight="0.5pt"/>
               <v:imagedata o:title=""/>
@@ -6054,17 +5917,13 @@
 
 <file path=word/footer4.xml><?xml version="1.0" encoding="utf-8"?>
 <w:ftr xmlns:wpc="http://schemas.microsoft.com/office/word/2010/wordprocessingCanvas" xmlns:mc="http://schemas.openxmlformats.org/markup-compatibility/2006" xmlns:o="urn:schemas-microsoft-com:office:office" xmlns:r="http://schemas.openxmlformats.org/officeDocument/2006/relationships" xmlns:m="http://schemas.openxmlformats.org/officeDocument/2006/math" xmlns:v="urn:schemas-microsoft-com:vml" xmlns:wp14="http://schemas.microsoft.com/office/word/2010/wordprocessingDrawing" xmlns:wp="http://schemas.openxmlformats.org/drawingml/2006/wordprocessingDrawing" xmlns:w10="urn:schemas-microsoft-com:office:word" xmlns:w="http://schemas.openxmlformats.org/wordprocessingml/2006/main" xmlns:w14="http://schemas.microsoft.com/office/word/2010/wordml" xmlns:w15="http://schemas.microsoft.com/office/word/2012/wordml" xmlns:wpg="http://schemas.microsoft.com/office/word/2010/wordprocessingGroup" xmlns:wpi="http://schemas.microsoft.com/office/word/2010/wordprocessingInk" xmlns:wne="http://schemas.microsoft.com/office/word/2006/wordml" xmlns:wps="http://schemas.microsoft.com/office/word/2010/wordprocessingShape" xmlns:wpsCustomData="http://www.wps.cn/officeDocument/2013/wpsCustomData" mc:Ignorable="w14 w15 wp14">
-  <w:p>
-    <w:pPr/>
-  </w:p>
+  <w:p/>
 </w:ftr>
 </file>
 
 <file path=word/footer5.xml><?xml version="1.0" encoding="utf-8"?>
 <w:ftr xmlns:wpc="http://schemas.microsoft.com/office/word/2010/wordprocessingCanvas" xmlns:mc="http://schemas.openxmlformats.org/markup-compatibility/2006" xmlns:o="urn:schemas-microsoft-com:office:office" xmlns:r="http://schemas.openxmlformats.org/officeDocument/2006/relationships" xmlns:m="http://schemas.openxmlformats.org/officeDocument/2006/math" xmlns:v="urn:schemas-microsoft-com:vml" xmlns:wp14="http://schemas.microsoft.com/office/word/2010/wordprocessingDrawing" xmlns:wp="http://schemas.openxmlformats.org/drawingml/2006/wordprocessingDrawing" xmlns:w10="urn:schemas-microsoft-com:office:word" xmlns:w="http://schemas.openxmlformats.org/wordprocessingml/2006/main" xmlns:w14="http://schemas.microsoft.com/office/word/2010/wordml" xmlns:w15="http://schemas.microsoft.com/office/word/2012/wordml" xmlns:wpg="http://schemas.microsoft.com/office/word/2010/wordprocessingGroup" xmlns:wpi="http://schemas.microsoft.com/office/word/2010/wordprocessingInk" xmlns:wne="http://schemas.microsoft.com/office/word/2006/wordml" xmlns:wps="http://schemas.microsoft.com/office/word/2010/wordprocessingShape" xmlns:wpsCustomData="http://www.wps.cn/officeDocument/2013/wpsCustomData" mc:Ignorable="w14 w15 wp14">
-  <w:p>
-    <w:pPr/>
-  </w:p>
+  <w:p/>
 </w:ftr>
 </file>
 
@@ -6086,9 +5945,7 @@
 
 <file path=word/header2.xml><?xml version="1.0" encoding="utf-8"?>
 <w:hdr xmlns:wpc="http://schemas.microsoft.com/office/word/2010/wordprocessingCanvas" xmlns:mc="http://schemas.openxmlformats.org/markup-compatibility/2006" xmlns:o="urn:schemas-microsoft-com:office:office" xmlns:r="http://schemas.openxmlformats.org/officeDocument/2006/relationships" xmlns:m="http://schemas.openxmlformats.org/officeDocument/2006/math" xmlns:v="urn:schemas-microsoft-com:vml" xmlns:wp14="http://schemas.microsoft.com/office/word/2010/wordprocessingDrawing" xmlns:wp="http://schemas.openxmlformats.org/drawingml/2006/wordprocessingDrawing" xmlns:w10="urn:schemas-microsoft-com:office:word" xmlns:w="http://schemas.openxmlformats.org/wordprocessingml/2006/main" xmlns:w14="http://schemas.microsoft.com/office/word/2010/wordml" xmlns:w15="http://schemas.microsoft.com/office/word/2012/wordml" xmlns:wpg="http://schemas.microsoft.com/office/word/2010/wordprocessingGroup" xmlns:wpi="http://schemas.microsoft.com/office/word/2010/wordprocessingInk" xmlns:wne="http://schemas.microsoft.com/office/word/2006/wordml" xmlns:wps="http://schemas.microsoft.com/office/word/2010/wordprocessingShape" xmlns:wpsCustomData="http://www.wps.cn/officeDocument/2013/wpsCustomData" mc:Ignorable="w14 w15 wp14">
-  <w:p>
-    <w:pPr/>
-  </w:p>
+  <w:p/>
 </w:hdr>
 </file>
 

</xml_diff>